<commit_message>
begynte på oppgave, men ikke sikker på om de er riktige
</commit_message>
<xml_diff>
--- a/IT2805 Assignment 4.docx
+++ b/IT2805 Assignment 4.docx
@@ -4,7 +4,7 @@
   <w:body>
     <w:p>
       <w:pPr>
-        <w:pStyle w:val="Title"/>
+        <w:pStyle w:val="Tittel"/>
       </w:pPr>
       <w:r>
         <w:t xml:space="preserve">IT2805 Assignment 4: </w:t>
@@ -15,7 +15,7 @@
     </w:p>
     <w:p>
       <w:pPr>
-        <w:pStyle w:val="Subtitle"/>
+        <w:pStyle w:val="Undertittel"/>
       </w:pPr>
       <w:r>
         <w:t>Passing marks 65%</w:t>
@@ -23,7 +23,7 @@
     </w:p>
     <w:p>
       <w:pPr>
-        <w:pStyle w:val="Heading1"/>
+        <w:pStyle w:val="Overskrift1"/>
       </w:pPr>
       <w:r>
         <w:t>Part 1</w:t>
@@ -39,23 +39,35 @@
     </w:p>
     <w:p>
       <w:pPr>
-        <w:pStyle w:val="Heading2"/>
-      </w:pPr>
-      <w:r>
+        <w:pStyle w:val="Overskrift2"/>
+        <w:rPr>
+          <w:highlight w:val="magenta"/>
+        </w:rPr>
+      </w:pPr>
+      <w:r>
+        <w:rPr>
+          <w:highlight w:val="magenta"/>
+        </w:rPr>
         <w:t>Task 1.1</w:t>
       </w:r>
       <w:r>
+        <w:rPr>
+          <w:highlight w:val="magenta"/>
+        </w:rPr>
         <w:t xml:space="preserve"> (3%)</w:t>
       </w:r>
     </w:p>
     <w:p>
       <w:r>
+        <w:rPr>
+          <w:highlight w:val="magenta"/>
+        </w:rPr>
         <w:t>Download the provided files index.html and script.js. Connect the JavaScript file with the HTML document using a relative path. Where in the HTML document would you include it, and why? Write your answers as a comment below your inclusion</w:t>
       </w:r>
     </w:p>
     <w:p>
       <w:pPr>
-        <w:pStyle w:val="Heading2"/>
+        <w:pStyle w:val="Overskrift2"/>
       </w:pPr>
       <w:r>
         <w:t>Task 1.2</w:t>
@@ -83,7 +95,7 @@
     </w:p>
     <w:p>
       <w:pPr>
-        <w:pStyle w:val="Heading2"/>
+        <w:pStyle w:val="Overskrift2"/>
       </w:pPr>
       <w:r>
         <w:t>Task 1.3</w:t>
@@ -163,7 +175,7 @@
     </w:p>
     <w:p>
       <w:pPr>
-        <w:pStyle w:val="Heading2"/>
+        <w:pStyle w:val="Overskrift2"/>
       </w:pPr>
       <w:r>
         <w:t>Task 1.4</w:t>
@@ -210,20 +222,25 @@
         <w:t>Hint</w:t>
       </w:r>
       <w:r>
-        <w:t>: you can use .</w:t>
+        <w:t xml:space="preserve">: you can </w:t>
+      </w:r>
+      <w:proofErr w:type="gramStart"/>
+      <w:r>
+        <w:t>use .</w:t>
       </w:r>
       <w:proofErr w:type="spellStart"/>
       <w:r>
         <w:t>innerText</w:t>
       </w:r>
       <w:proofErr w:type="spellEnd"/>
+      <w:proofErr w:type="gramEnd"/>
       <w:r>
         <w:t xml:space="preserve"> to add text content to an element.</w:t>
       </w:r>
     </w:p>
     <w:p>
       <w:pPr>
-        <w:pStyle w:val="Heading2"/>
+        <w:pStyle w:val="Overskrift2"/>
       </w:pPr>
       <w:r>
         <w:lastRenderedPageBreak/>
@@ -261,7 +278,7 @@
     </w:p>
     <w:p>
       <w:pPr>
-        <w:pStyle w:val="ListParagraph"/>
+        <w:pStyle w:val="Listeavsnitt"/>
         <w:numPr>
           <w:ilvl w:val="0"/>
           <w:numId w:val="2"/>
@@ -271,17 +288,22 @@
         <w:t xml:space="preserve">Display: none -&gt; </w:t>
       </w:r>
       <w:proofErr w:type="spellStart"/>
+      <w:proofErr w:type="gramStart"/>
       <w:r>
         <w:t>changeDisplay</w:t>
       </w:r>
       <w:proofErr w:type="spellEnd"/>
       <w:r>
-        <w:t>()</w:t>
-      </w:r>
-    </w:p>
-    <w:p>
-      <w:pPr>
-        <w:pStyle w:val="ListParagraph"/>
+        <w:t>(</w:t>
+      </w:r>
+      <w:proofErr w:type="gramEnd"/>
+      <w:r>
+        <w:t>)</w:t>
+      </w:r>
+    </w:p>
+    <w:p>
+      <w:pPr>
+        <w:pStyle w:val="Listeavsnitt"/>
         <w:numPr>
           <w:ilvl w:val="0"/>
           <w:numId w:val="2"/>
@@ -291,24 +313,37 @@
         <w:t xml:space="preserve">Visibility: hidden -&gt; </w:t>
       </w:r>
       <w:proofErr w:type="spellStart"/>
+      <w:proofErr w:type="gramStart"/>
       <w:r>
         <w:t>changeVisibility</w:t>
       </w:r>
       <w:proofErr w:type="spellEnd"/>
       <w:r>
-        <w:t>()</w:t>
-      </w:r>
-    </w:p>
-    <w:p>
-      <w:pPr>
-        <w:pStyle w:val="ListParagraph"/>
+        <w:t>(</w:t>
+      </w:r>
+      <w:proofErr w:type="gramEnd"/>
+      <w:r>
+        <w:t>)</w:t>
+      </w:r>
+    </w:p>
+    <w:p>
+      <w:pPr>
+        <w:pStyle w:val="Listeavsnitt"/>
         <w:numPr>
           <w:ilvl w:val="0"/>
           <w:numId w:val="2"/>
         </w:numPr>
       </w:pPr>
       <w:r>
-        <w:t>Reset -&gt; reset()</w:t>
+        <w:t xml:space="preserve">Reset -&gt; </w:t>
+      </w:r>
+      <w:proofErr w:type="gramStart"/>
+      <w:r>
+        <w:t>reset(</w:t>
+      </w:r>
+      <w:proofErr w:type="gramEnd"/>
+      <w:r>
+        <w:t>)</w:t>
       </w:r>
     </w:p>
     <w:p>
@@ -318,48 +353,63 @@
     </w:p>
     <w:p>
       <w:pPr>
-        <w:pStyle w:val="ListParagraph"/>
+        <w:pStyle w:val="Listeavsnitt"/>
         <w:numPr>
           <w:ilvl w:val="0"/>
           <w:numId w:val="3"/>
         </w:numPr>
       </w:pPr>
       <w:proofErr w:type="spellStart"/>
+      <w:proofErr w:type="gramStart"/>
       <w:r>
         <w:t>changeDisplay</w:t>
       </w:r>
       <w:proofErr w:type="spellEnd"/>
       <w:r>
-        <w:t xml:space="preserve">() should change #magic's display attribute to none. </w:t>
-      </w:r>
-    </w:p>
-    <w:p>
-      <w:pPr>
-        <w:pStyle w:val="ListParagraph"/>
+        <w:t>(</w:t>
+      </w:r>
+      <w:proofErr w:type="gramEnd"/>
+      <w:r>
+        <w:t xml:space="preserve">) should change #magic's display attribute to none. </w:t>
+      </w:r>
+    </w:p>
+    <w:p>
+      <w:pPr>
+        <w:pStyle w:val="Listeavsnitt"/>
         <w:numPr>
           <w:ilvl w:val="0"/>
           <w:numId w:val="3"/>
         </w:numPr>
       </w:pPr>
       <w:proofErr w:type="spellStart"/>
+      <w:proofErr w:type="gramStart"/>
       <w:r>
         <w:t>changeVisibility</w:t>
       </w:r>
       <w:proofErr w:type="spellEnd"/>
       <w:r>
-        <w:t>() should change #magic's visibility attribute to hidden, and the display attribute to block.</w:t>
-      </w:r>
-    </w:p>
-    <w:p>
-      <w:pPr>
-        <w:pStyle w:val="ListParagraph"/>
+        <w:t>(</w:t>
+      </w:r>
+      <w:proofErr w:type="gramEnd"/>
+      <w:r>
+        <w:t>) should change #magic's visibility attribute to hidden, and the display attribute to block.</w:t>
+      </w:r>
+    </w:p>
+    <w:p>
+      <w:pPr>
+        <w:pStyle w:val="Listeavsnitt"/>
         <w:numPr>
           <w:ilvl w:val="0"/>
           <w:numId w:val="3"/>
         </w:numPr>
       </w:pPr>
-      <w:r>
-        <w:t>reset() should set #magic's display and visibility attributes to their default values, that is block and visible, respectively.</w:t>
+      <w:proofErr w:type="gramStart"/>
+      <w:r>
+        <w:t>reset(</w:t>
+      </w:r>
+      <w:proofErr w:type="gramEnd"/>
+      <w:r>
+        <w:t>) should set #magic's display and visibility attributes to their default values, that is block and visible, respectively.</w:t>
       </w:r>
     </w:p>
     <w:p>
@@ -374,7 +424,7 @@
     </w:p>
     <w:p>
       <w:pPr>
-        <w:pStyle w:val="Heading2"/>
+        <w:pStyle w:val="Overskrift2"/>
       </w:pPr>
       <w:r>
         <w:t>Task 1.6</w:t>
@@ -424,7 +474,15 @@
         <w:t>Hint</w:t>
       </w:r>
       <w:r>
-        <w:t>: One way to solve this task is to combine each list element with the HTML tags &lt;li&gt;&lt;/li&gt;. You then have to concatenate string. In JavaScript you use the operator + to concatenate strings.</w:t>
+        <w:t xml:space="preserve">: One way to solve this task is to combine each list element with the HTML tags &lt;li&gt;&lt;/li&gt;. You then </w:t>
+      </w:r>
+      <w:proofErr w:type="gramStart"/>
+      <w:r>
+        <w:t>have to</w:t>
+      </w:r>
+      <w:proofErr w:type="gramEnd"/>
+      <w:r>
+        <w:t xml:space="preserve"> concatenate string. In JavaScript you use the operator + to concatenate strings.</w:t>
       </w:r>
     </w:p>
     <w:p>
@@ -442,7 +500,7 @@
       <w:hyperlink r:id="rId5" w:history="1">
         <w:r>
           <w:rPr>
-            <w:rStyle w:val="Hyperlink"/>
+            <w:rStyle w:val="Hyperkobling"/>
           </w:rPr>
           <w:t>here</w:t>
         </w:r>
@@ -453,7 +511,7 @@
     </w:p>
     <w:p>
       <w:pPr>
-        <w:pStyle w:val="Heading1"/>
+        <w:pStyle w:val="Overskrift1"/>
       </w:pPr>
       <w:r>
         <w:t>Part 2</w:t>
@@ -464,7 +522,15 @@
     </w:p>
     <w:p>
       <w:r>
-        <w:t xml:space="preserve">Are you having trouble remembering what you have to do? Great news everyone! In this assignment you will make a </w:t>
+        <w:t xml:space="preserve">Are you having trouble remembering what you </w:t>
+      </w:r>
+      <w:proofErr w:type="gramStart"/>
+      <w:r>
+        <w:t>have to</w:t>
+      </w:r>
+      <w:proofErr w:type="gramEnd"/>
+      <w:r>
+        <w:t xml:space="preserve"> do? Great news everyone! In this assignment you will make a </w:t>
       </w:r>
       <w:proofErr w:type="spellStart"/>
       <w:r>
@@ -483,7 +549,7 @@
     </w:p>
     <w:p>
       <w:pPr>
-        <w:pStyle w:val="Heading2"/>
+        <w:pStyle w:val="Overskrift2"/>
       </w:pPr>
       <w:r>
         <w:lastRenderedPageBreak/>
@@ -524,7 +590,7 @@
     </w:p>
     <w:p>
       <w:pPr>
-        <w:pStyle w:val="Heading2"/>
+        <w:pStyle w:val="Overskrift2"/>
       </w:pPr>
       <w:r>
         <w:t>Task 2.2</w:t>
@@ -538,12 +604,17 @@
         <w:t>Now you will start to implement some functionality. When the user writes a task in the input field and clicks the add button, the task shall be added to the empty list with a checkbox in front of it. Make a JavaScript function named "</w:t>
       </w:r>
       <w:proofErr w:type="spellStart"/>
+      <w:proofErr w:type="gramStart"/>
       <w:r>
         <w:t>addTask</w:t>
       </w:r>
       <w:proofErr w:type="spellEnd"/>
       <w:r>
-        <w:t>()" that does this. Place the newest task on the top of the list.</w:t>
+        <w:t>(</w:t>
+      </w:r>
+      <w:proofErr w:type="gramEnd"/>
+      <w:r>
+        <w:t>)" that does this. Place the newest task on the top of the list.</w:t>
       </w:r>
     </w:p>
     <w:p>
@@ -602,17 +673,22 @@
         <w:t xml:space="preserve"> 3: Use </w:t>
       </w:r>
       <w:proofErr w:type="spellStart"/>
+      <w:proofErr w:type="gramStart"/>
       <w:r>
         <w:t>preventDefault</w:t>
       </w:r>
       <w:proofErr w:type="spellEnd"/>
       <w:r>
-        <w:t>() so that the page does not reload itself if you use a form.</w:t>
-      </w:r>
-    </w:p>
-    <w:p>
-      <w:pPr>
-        <w:pStyle w:val="Heading2"/>
+        <w:t>(</w:t>
+      </w:r>
+      <w:proofErr w:type="gramEnd"/>
+      <w:r>
+        <w:t>) so that the page does not reload itself if you use a form.</w:t>
+      </w:r>
+    </w:p>
+    <w:p>
+      <w:pPr>
+        <w:pStyle w:val="Overskrift2"/>
       </w:pPr>
       <w:r>
         <w:t>Task 2.3</w:t>
@@ -631,12 +707,17 @@
         <w:t>Create an empty list in todo.js called tasks. Then expand your function "</w:t>
       </w:r>
       <w:proofErr w:type="spellStart"/>
+      <w:proofErr w:type="gramStart"/>
       <w:r>
         <w:t>addTask</w:t>
       </w:r>
       <w:proofErr w:type="spellEnd"/>
       <w:r>
-        <w:t>()" so that it adds a task object to the list.</w:t>
+        <w:t>(</w:t>
+      </w:r>
+      <w:proofErr w:type="gramEnd"/>
+      <w:r>
+        <w:t>)" so that it adds a task object to the list.</w:t>
       </w:r>
     </w:p>
     <w:p>
@@ -659,7 +740,7 @@
     </w:p>
     <w:p>
       <w:pPr>
-        <w:pStyle w:val="Heading2"/>
+        <w:pStyle w:val="Overskrift2"/>
       </w:pPr>
       <w:r>
         <w:t>Task 2.4</w:t>
@@ -678,7 +759,15 @@
         <w:t>Note</w:t>
       </w:r>
       <w:r>
-        <w:t>: this task can be completed using CSS, but you have to stick to only using JavaScript.</w:t>
+        <w:t xml:space="preserve">: this task can be completed using CSS, but you </w:t>
+      </w:r>
+      <w:proofErr w:type="gramStart"/>
+      <w:r>
+        <w:t>have to</w:t>
+      </w:r>
+      <w:proofErr w:type="gramEnd"/>
+      <w:r>
+        <w:t xml:space="preserve"> stick to only using JavaScript.</w:t>
       </w:r>
     </w:p>
     <w:p>
@@ -692,17 +781,19 @@
         <w:t xml:space="preserve">Should the user uncheck the checkbox, the task should be reverted to </w:t>
       </w:r>
       <w:proofErr w:type="spellStart"/>
+      <w:proofErr w:type="gramStart"/>
       <w:r>
         <w:t>it's</w:t>
       </w:r>
       <w:proofErr w:type="spellEnd"/>
+      <w:proofErr w:type="gramEnd"/>
       <w:r>
         <w:t xml:space="preserve"> default state (no line through).</w:t>
       </w:r>
     </w:p>
     <w:p>
       <w:pPr>
-        <w:pStyle w:val="Heading2"/>
+        <w:pStyle w:val="Overskrift2"/>
       </w:pPr>
       <w:r>
         <w:t>Task 2.5</w:t>
@@ -718,7 +809,7 @@
     </w:p>
     <w:p>
       <w:pPr>
-        <w:pStyle w:val="Heading1"/>
+        <w:pStyle w:val="Overskrift1"/>
       </w:pPr>
       <w:r>
         <w:t>Submission</w:t>
@@ -1491,11 +1582,11 @@
     <w:name w:val="Normal"/>
     <w:qFormat/>
   </w:style>
-  <w:style w:type="paragraph" w:styleId="Heading1">
+  <w:style w:type="paragraph" w:styleId="Overskrift1">
     <w:name w:val="heading 1"/>
     <w:basedOn w:val="Normal"/>
     <w:next w:val="Normal"/>
-    <w:link w:val="Heading1Char"/>
+    <w:link w:val="Overskrift1Tegn"/>
     <w:uiPriority w:val="9"/>
     <w:qFormat/>
     <w:rsid w:val="008B2782"/>
@@ -1512,11 +1603,11 @@
       <w:szCs w:val="40"/>
     </w:rPr>
   </w:style>
-  <w:style w:type="paragraph" w:styleId="Heading2">
+  <w:style w:type="paragraph" w:styleId="Overskrift2">
     <w:name w:val="heading 2"/>
     <w:basedOn w:val="Normal"/>
     <w:next w:val="Normal"/>
-    <w:link w:val="Heading2Char"/>
+    <w:link w:val="Overskrift2Tegn"/>
     <w:uiPriority w:val="9"/>
     <w:unhideWhenUsed/>
     <w:qFormat/>
@@ -1534,11 +1625,11 @@
       <w:szCs w:val="32"/>
     </w:rPr>
   </w:style>
-  <w:style w:type="paragraph" w:styleId="Heading3">
+  <w:style w:type="paragraph" w:styleId="Overskrift3">
     <w:name w:val="heading 3"/>
     <w:basedOn w:val="Normal"/>
     <w:next w:val="Normal"/>
-    <w:link w:val="Heading3Char"/>
+    <w:link w:val="Overskrift3Tegn"/>
     <w:uiPriority w:val="9"/>
     <w:semiHidden/>
     <w:unhideWhenUsed/>
@@ -1557,11 +1648,11 @@
       <w:szCs w:val="28"/>
     </w:rPr>
   </w:style>
-  <w:style w:type="paragraph" w:styleId="Heading4">
+  <w:style w:type="paragraph" w:styleId="Overskrift4">
     <w:name w:val="heading 4"/>
     <w:basedOn w:val="Normal"/>
     <w:next w:val="Normal"/>
-    <w:link w:val="Heading4Char"/>
+    <w:link w:val="Overskrift4Tegn"/>
     <w:uiPriority w:val="9"/>
     <w:semiHidden/>
     <w:unhideWhenUsed/>
@@ -1580,11 +1671,11 @@
       <w:color w:val="0F4761" w:themeColor="accent1" w:themeShade="BF"/>
     </w:rPr>
   </w:style>
-  <w:style w:type="paragraph" w:styleId="Heading5">
+  <w:style w:type="paragraph" w:styleId="Overskrift5">
     <w:name w:val="heading 5"/>
     <w:basedOn w:val="Normal"/>
     <w:next w:val="Normal"/>
-    <w:link w:val="Heading5Char"/>
+    <w:link w:val="Overskrift5Tegn"/>
     <w:uiPriority w:val="9"/>
     <w:semiHidden/>
     <w:unhideWhenUsed/>
@@ -1601,11 +1692,11 @@
       <w:color w:val="0F4761" w:themeColor="accent1" w:themeShade="BF"/>
     </w:rPr>
   </w:style>
-  <w:style w:type="paragraph" w:styleId="Heading6">
+  <w:style w:type="paragraph" w:styleId="Overskrift6">
     <w:name w:val="heading 6"/>
     <w:basedOn w:val="Normal"/>
     <w:next w:val="Normal"/>
-    <w:link w:val="Heading6Char"/>
+    <w:link w:val="Overskrift6Tegn"/>
     <w:uiPriority w:val="9"/>
     <w:semiHidden/>
     <w:unhideWhenUsed/>
@@ -1624,11 +1715,11 @@
       <w:color w:val="595959" w:themeColor="text1" w:themeTint="A6"/>
     </w:rPr>
   </w:style>
-  <w:style w:type="paragraph" w:styleId="Heading7">
+  <w:style w:type="paragraph" w:styleId="Overskrift7">
     <w:name w:val="heading 7"/>
     <w:basedOn w:val="Normal"/>
     <w:next w:val="Normal"/>
-    <w:link w:val="Heading7Char"/>
+    <w:link w:val="Overskrift7Tegn"/>
     <w:uiPriority w:val="9"/>
     <w:semiHidden/>
     <w:unhideWhenUsed/>
@@ -1645,11 +1736,11 @@
       <w:color w:val="595959" w:themeColor="text1" w:themeTint="A6"/>
     </w:rPr>
   </w:style>
-  <w:style w:type="paragraph" w:styleId="Heading8">
+  <w:style w:type="paragraph" w:styleId="Overskrift8">
     <w:name w:val="heading 8"/>
     <w:basedOn w:val="Normal"/>
     <w:next w:val="Normal"/>
-    <w:link w:val="Heading8Char"/>
+    <w:link w:val="Overskrift8Tegn"/>
     <w:uiPriority w:val="9"/>
     <w:semiHidden/>
     <w:unhideWhenUsed/>
@@ -1668,11 +1759,11 @@
       <w:color w:val="272727" w:themeColor="text1" w:themeTint="D8"/>
     </w:rPr>
   </w:style>
-  <w:style w:type="paragraph" w:styleId="Heading9">
+  <w:style w:type="paragraph" w:styleId="Overskrift9">
     <w:name w:val="heading 9"/>
     <w:basedOn w:val="Normal"/>
     <w:next w:val="Normal"/>
-    <w:link w:val="Heading9Char"/>
+    <w:link w:val="Overskrift9Tegn"/>
     <w:uiPriority w:val="9"/>
     <w:semiHidden/>
     <w:unhideWhenUsed/>
@@ -1689,13 +1780,13 @@
       <w:color w:val="272727" w:themeColor="text1" w:themeTint="D8"/>
     </w:rPr>
   </w:style>
-  <w:style w:type="character" w:default="1" w:styleId="DefaultParagraphFont">
+  <w:style w:type="character" w:default="1" w:styleId="Standardskriftforavsnitt">
     <w:name w:val="Default Paragraph Font"/>
     <w:uiPriority w:val="1"/>
     <w:semiHidden/>
     <w:unhideWhenUsed/>
   </w:style>
-  <w:style w:type="table" w:default="1" w:styleId="TableNormal">
+  <w:style w:type="table" w:default="1" w:styleId="Vanligtabell">
     <w:name w:val="Normal Table"/>
     <w:uiPriority w:val="99"/>
     <w:semiHidden/>
@@ -1710,16 +1801,16 @@
       </w:tblCellMar>
     </w:tblPr>
   </w:style>
-  <w:style w:type="numbering" w:default="1" w:styleId="NoList">
+  <w:style w:type="numbering" w:default="1" w:styleId="Ingenliste">
     <w:name w:val="No List"/>
     <w:uiPriority w:val="99"/>
     <w:semiHidden/>
     <w:unhideWhenUsed/>
   </w:style>
-  <w:style w:type="character" w:customStyle="1" w:styleId="Heading1Char">
-    <w:name w:val="Heading 1 Char"/>
-    <w:basedOn w:val="DefaultParagraphFont"/>
-    <w:link w:val="Heading1"/>
+  <w:style w:type="character" w:customStyle="1" w:styleId="Overskrift1Tegn">
+    <w:name w:val="Overskrift 1 Tegn"/>
+    <w:basedOn w:val="Standardskriftforavsnitt"/>
+    <w:link w:val="Overskrift1"/>
     <w:uiPriority w:val="9"/>
     <w:rsid w:val="008B2782"/>
     <w:rPr>
@@ -1729,10 +1820,10 @@
       <w:szCs w:val="40"/>
     </w:rPr>
   </w:style>
-  <w:style w:type="character" w:customStyle="1" w:styleId="Heading2Char">
-    <w:name w:val="Heading 2 Char"/>
-    <w:basedOn w:val="DefaultParagraphFont"/>
-    <w:link w:val="Heading2"/>
+  <w:style w:type="character" w:customStyle="1" w:styleId="Overskrift2Tegn">
+    <w:name w:val="Overskrift 2 Tegn"/>
+    <w:basedOn w:val="Standardskriftforavsnitt"/>
+    <w:link w:val="Overskrift2"/>
     <w:uiPriority w:val="9"/>
     <w:rsid w:val="008B2782"/>
     <w:rPr>
@@ -1742,10 +1833,10 @@
       <w:szCs w:val="32"/>
     </w:rPr>
   </w:style>
-  <w:style w:type="character" w:customStyle="1" w:styleId="Heading3Char">
-    <w:name w:val="Heading 3 Char"/>
-    <w:basedOn w:val="DefaultParagraphFont"/>
-    <w:link w:val="Heading3"/>
+  <w:style w:type="character" w:customStyle="1" w:styleId="Overskrift3Tegn">
+    <w:name w:val="Overskrift 3 Tegn"/>
+    <w:basedOn w:val="Standardskriftforavsnitt"/>
+    <w:link w:val="Overskrift3"/>
     <w:uiPriority w:val="9"/>
     <w:semiHidden/>
     <w:rsid w:val="008B2782"/>
@@ -1756,10 +1847,10 @@
       <w:szCs w:val="28"/>
     </w:rPr>
   </w:style>
-  <w:style w:type="character" w:customStyle="1" w:styleId="Heading4Char">
-    <w:name w:val="Heading 4 Char"/>
-    <w:basedOn w:val="DefaultParagraphFont"/>
-    <w:link w:val="Heading4"/>
+  <w:style w:type="character" w:customStyle="1" w:styleId="Overskrift4Tegn">
+    <w:name w:val="Overskrift 4 Tegn"/>
+    <w:basedOn w:val="Standardskriftforavsnitt"/>
+    <w:link w:val="Overskrift4"/>
     <w:uiPriority w:val="9"/>
     <w:semiHidden/>
     <w:rsid w:val="008B2782"/>
@@ -1770,10 +1861,10 @@
       <w:color w:val="0F4761" w:themeColor="accent1" w:themeShade="BF"/>
     </w:rPr>
   </w:style>
-  <w:style w:type="character" w:customStyle="1" w:styleId="Heading5Char">
-    <w:name w:val="Heading 5 Char"/>
-    <w:basedOn w:val="DefaultParagraphFont"/>
-    <w:link w:val="Heading5"/>
+  <w:style w:type="character" w:customStyle="1" w:styleId="Overskrift5Tegn">
+    <w:name w:val="Overskrift 5 Tegn"/>
+    <w:basedOn w:val="Standardskriftforavsnitt"/>
+    <w:link w:val="Overskrift5"/>
     <w:uiPriority w:val="9"/>
     <w:semiHidden/>
     <w:rsid w:val="008B2782"/>
@@ -1782,10 +1873,10 @@
       <w:color w:val="0F4761" w:themeColor="accent1" w:themeShade="BF"/>
     </w:rPr>
   </w:style>
-  <w:style w:type="character" w:customStyle="1" w:styleId="Heading6Char">
-    <w:name w:val="Heading 6 Char"/>
-    <w:basedOn w:val="DefaultParagraphFont"/>
-    <w:link w:val="Heading6"/>
+  <w:style w:type="character" w:customStyle="1" w:styleId="Overskrift6Tegn">
+    <w:name w:val="Overskrift 6 Tegn"/>
+    <w:basedOn w:val="Standardskriftforavsnitt"/>
+    <w:link w:val="Overskrift6"/>
     <w:uiPriority w:val="9"/>
     <w:semiHidden/>
     <w:rsid w:val="008B2782"/>
@@ -1796,10 +1887,10 @@
       <w:color w:val="595959" w:themeColor="text1" w:themeTint="A6"/>
     </w:rPr>
   </w:style>
-  <w:style w:type="character" w:customStyle="1" w:styleId="Heading7Char">
-    <w:name w:val="Heading 7 Char"/>
-    <w:basedOn w:val="DefaultParagraphFont"/>
-    <w:link w:val="Heading7"/>
+  <w:style w:type="character" w:customStyle="1" w:styleId="Overskrift7Tegn">
+    <w:name w:val="Overskrift 7 Tegn"/>
+    <w:basedOn w:val="Standardskriftforavsnitt"/>
+    <w:link w:val="Overskrift7"/>
     <w:uiPriority w:val="9"/>
     <w:semiHidden/>
     <w:rsid w:val="008B2782"/>
@@ -1808,10 +1899,10 @@
       <w:color w:val="595959" w:themeColor="text1" w:themeTint="A6"/>
     </w:rPr>
   </w:style>
-  <w:style w:type="character" w:customStyle="1" w:styleId="Heading8Char">
-    <w:name w:val="Heading 8 Char"/>
-    <w:basedOn w:val="DefaultParagraphFont"/>
-    <w:link w:val="Heading8"/>
+  <w:style w:type="character" w:customStyle="1" w:styleId="Overskrift8Tegn">
+    <w:name w:val="Overskrift 8 Tegn"/>
+    <w:basedOn w:val="Standardskriftforavsnitt"/>
+    <w:link w:val="Overskrift8"/>
     <w:uiPriority w:val="9"/>
     <w:semiHidden/>
     <w:rsid w:val="008B2782"/>
@@ -1822,10 +1913,10 @@
       <w:color w:val="272727" w:themeColor="text1" w:themeTint="D8"/>
     </w:rPr>
   </w:style>
-  <w:style w:type="character" w:customStyle="1" w:styleId="Heading9Char">
-    <w:name w:val="Heading 9 Char"/>
-    <w:basedOn w:val="DefaultParagraphFont"/>
-    <w:link w:val="Heading9"/>
+  <w:style w:type="character" w:customStyle="1" w:styleId="Overskrift9Tegn">
+    <w:name w:val="Overskrift 9 Tegn"/>
+    <w:basedOn w:val="Standardskriftforavsnitt"/>
+    <w:link w:val="Overskrift9"/>
     <w:uiPriority w:val="9"/>
     <w:semiHidden/>
     <w:rsid w:val="008B2782"/>
@@ -1834,11 +1925,11 @@
       <w:color w:val="272727" w:themeColor="text1" w:themeTint="D8"/>
     </w:rPr>
   </w:style>
-  <w:style w:type="paragraph" w:styleId="Title">
+  <w:style w:type="paragraph" w:styleId="Tittel">
     <w:name w:val="Title"/>
     <w:basedOn w:val="Normal"/>
     <w:next w:val="Normal"/>
-    <w:link w:val="TitleChar"/>
+    <w:link w:val="TittelTegn"/>
     <w:uiPriority w:val="10"/>
     <w:qFormat/>
     <w:rsid w:val="008B2782"/>
@@ -1854,10 +1945,10 @@
       <w:szCs w:val="56"/>
     </w:rPr>
   </w:style>
-  <w:style w:type="character" w:customStyle="1" w:styleId="TitleChar">
-    <w:name w:val="Title Char"/>
-    <w:basedOn w:val="DefaultParagraphFont"/>
-    <w:link w:val="Title"/>
+  <w:style w:type="character" w:customStyle="1" w:styleId="TittelTegn">
+    <w:name w:val="Tittel Tegn"/>
+    <w:basedOn w:val="Standardskriftforavsnitt"/>
+    <w:link w:val="Tittel"/>
     <w:uiPriority w:val="10"/>
     <w:rsid w:val="008B2782"/>
     <w:rPr>
@@ -1868,11 +1959,11 @@
       <w:szCs w:val="56"/>
     </w:rPr>
   </w:style>
-  <w:style w:type="paragraph" w:styleId="Subtitle">
+  <w:style w:type="paragraph" w:styleId="Undertittel">
     <w:name w:val="Subtitle"/>
     <w:basedOn w:val="Normal"/>
     <w:next w:val="Normal"/>
-    <w:link w:val="SubtitleChar"/>
+    <w:link w:val="UndertittelTegn"/>
     <w:uiPriority w:val="11"/>
     <w:qFormat/>
     <w:rsid w:val="008B2782"/>
@@ -1889,10 +1980,10 @@
       <w:szCs w:val="28"/>
     </w:rPr>
   </w:style>
-  <w:style w:type="character" w:customStyle="1" w:styleId="SubtitleChar">
-    <w:name w:val="Subtitle Char"/>
-    <w:basedOn w:val="DefaultParagraphFont"/>
-    <w:link w:val="Subtitle"/>
+  <w:style w:type="character" w:customStyle="1" w:styleId="UndertittelTegn">
+    <w:name w:val="Undertittel Tegn"/>
+    <w:basedOn w:val="Standardskriftforavsnitt"/>
+    <w:link w:val="Undertittel"/>
     <w:uiPriority w:val="11"/>
     <w:rsid w:val="008B2782"/>
     <w:rPr>
@@ -1903,11 +1994,11 @@
       <w:szCs w:val="28"/>
     </w:rPr>
   </w:style>
-  <w:style w:type="paragraph" w:styleId="Quote">
+  <w:style w:type="paragraph" w:styleId="Sitat">
     <w:name w:val="Quote"/>
     <w:basedOn w:val="Normal"/>
     <w:next w:val="Normal"/>
-    <w:link w:val="QuoteChar"/>
+    <w:link w:val="SitatTegn"/>
     <w:uiPriority w:val="29"/>
     <w:qFormat/>
     <w:rsid w:val="008B2782"/>
@@ -1921,10 +2012,10 @@
       <w:color w:val="404040" w:themeColor="text1" w:themeTint="BF"/>
     </w:rPr>
   </w:style>
-  <w:style w:type="character" w:customStyle="1" w:styleId="QuoteChar">
-    <w:name w:val="Quote Char"/>
-    <w:basedOn w:val="DefaultParagraphFont"/>
-    <w:link w:val="Quote"/>
+  <w:style w:type="character" w:customStyle="1" w:styleId="SitatTegn">
+    <w:name w:val="Sitat Tegn"/>
+    <w:basedOn w:val="Standardskriftforavsnitt"/>
+    <w:link w:val="Sitat"/>
     <w:uiPriority w:val="29"/>
     <w:rsid w:val="008B2782"/>
     <w:rPr>
@@ -1933,7 +2024,7 @@
       <w:color w:val="404040" w:themeColor="text1" w:themeTint="BF"/>
     </w:rPr>
   </w:style>
-  <w:style w:type="paragraph" w:styleId="ListParagraph">
+  <w:style w:type="paragraph" w:styleId="Listeavsnitt">
     <w:name w:val="List Paragraph"/>
     <w:basedOn w:val="Normal"/>
     <w:uiPriority w:val="34"/>
@@ -1944,9 +2035,9 @@
       <w:contextualSpacing/>
     </w:pPr>
   </w:style>
-  <w:style w:type="character" w:styleId="IntenseEmphasis">
+  <w:style w:type="character" w:styleId="Sterkutheving">
     <w:name w:val="Intense Emphasis"/>
-    <w:basedOn w:val="DefaultParagraphFont"/>
+    <w:basedOn w:val="Standardskriftforavsnitt"/>
     <w:uiPriority w:val="21"/>
     <w:qFormat/>
     <w:rsid w:val="008B2782"/>
@@ -1956,11 +2047,11 @@
       <w:color w:val="0F4761" w:themeColor="accent1" w:themeShade="BF"/>
     </w:rPr>
   </w:style>
-  <w:style w:type="paragraph" w:styleId="IntenseQuote">
+  <w:style w:type="paragraph" w:styleId="Sterktsitat">
     <w:name w:val="Intense Quote"/>
     <w:basedOn w:val="Normal"/>
     <w:next w:val="Normal"/>
-    <w:link w:val="IntenseQuoteChar"/>
+    <w:link w:val="SterktsitatTegn"/>
     <w:uiPriority w:val="30"/>
     <w:qFormat/>
     <w:rsid w:val="008B2782"/>
@@ -1979,10 +2070,10 @@
       <w:color w:val="0F4761" w:themeColor="accent1" w:themeShade="BF"/>
     </w:rPr>
   </w:style>
-  <w:style w:type="character" w:customStyle="1" w:styleId="IntenseQuoteChar">
-    <w:name w:val="Intense Quote Char"/>
-    <w:basedOn w:val="DefaultParagraphFont"/>
-    <w:link w:val="IntenseQuote"/>
+  <w:style w:type="character" w:customStyle="1" w:styleId="SterktsitatTegn">
+    <w:name w:val="Sterkt sitat Tegn"/>
+    <w:basedOn w:val="Standardskriftforavsnitt"/>
+    <w:link w:val="Sterktsitat"/>
     <w:uiPriority w:val="30"/>
     <w:rsid w:val="008B2782"/>
     <w:rPr>
@@ -1991,9 +2082,9 @@
       <w:color w:val="0F4761" w:themeColor="accent1" w:themeShade="BF"/>
     </w:rPr>
   </w:style>
-  <w:style w:type="character" w:styleId="IntenseReference">
+  <w:style w:type="character" w:styleId="Sterkreferanse">
     <w:name w:val="Intense Reference"/>
-    <w:basedOn w:val="DefaultParagraphFont"/>
+    <w:basedOn w:val="Standardskriftforavsnitt"/>
     <w:uiPriority w:val="32"/>
     <w:qFormat/>
     <w:rsid w:val="008B2782"/>
@@ -2005,9 +2096,9 @@
       <w:spacing w:val="5"/>
     </w:rPr>
   </w:style>
-  <w:style w:type="character" w:styleId="Hyperlink">
+  <w:style w:type="character" w:styleId="Hyperkobling">
     <w:name w:val="Hyperlink"/>
-    <w:basedOn w:val="DefaultParagraphFont"/>
+    <w:basedOn w:val="Standardskriftforavsnitt"/>
     <w:uiPriority w:val="99"/>
     <w:unhideWhenUsed/>
     <w:rsid w:val="008B2782"/>
@@ -2016,9 +2107,9 @@
       <w:u w:val="single"/>
     </w:rPr>
   </w:style>
-  <w:style w:type="character" w:styleId="UnresolvedMention">
+  <w:style w:type="character" w:styleId="Ulstomtale">
     <w:name w:val="Unresolved Mention"/>
-    <w:basedOn w:val="DefaultParagraphFont"/>
+    <w:basedOn w:val="Standardskriftforavsnitt"/>
     <w:uiPriority w:val="99"/>
     <w:semiHidden/>
     <w:unhideWhenUsed/>

</xml_diff>

<commit_message>
tester branching en siste gang
</commit_message>
<xml_diff>
--- a/IT2805 Assignment 4.docx
+++ b/IT2805 Assignment 4.docx
@@ -24,16 +24,28 @@
     <w:p>
       <w:pPr>
         <w:pStyle w:val="Overskrift1"/>
-      </w:pPr>
-      <w:r>
+        <w:rPr>
+          <w:highlight w:val="green"/>
+        </w:rPr>
+      </w:pPr>
+      <w:r>
+        <w:rPr>
+          <w:highlight w:val="green"/>
+        </w:rPr>
         <w:t>Part 1</w:t>
       </w:r>
       <w:r>
+        <w:rPr>
+          <w:highlight w:val="green"/>
+        </w:rPr>
         <w:t xml:space="preserve"> (50%)</w:t>
       </w:r>
     </w:p>
     <w:p>
       <w:r>
+        <w:rPr>
+          <w:highlight w:val="green"/>
+        </w:rPr>
         <w:t>Write all the JavaScript within the same provided file script.js. Write your code on the places indicated by the comments.</w:t>
       </w:r>
     </w:p>
@@ -687,87 +699,155 @@
     <w:p>
       <w:pPr>
         <w:pStyle w:val="Overskrift2"/>
-      </w:pPr>
-      <w:r>
+        <w:rPr>
+          <w:highlight w:val="green"/>
+        </w:rPr>
+      </w:pPr>
+      <w:r>
+        <w:rPr>
+          <w:highlight w:val="green"/>
+        </w:rPr>
         <w:t>Task 1.6</w:t>
       </w:r>
       <w:r>
+        <w:rPr>
+          <w:highlight w:val="green"/>
+        </w:rPr>
         <w:t xml:space="preserve"> (12%)</w:t>
       </w:r>
     </w:p>
     <w:p>
-      <w:r>
+      <w:pPr>
+        <w:rPr>
+          <w:highlight w:val="green"/>
+        </w:rPr>
+      </w:pPr>
+      <w:r>
+        <w:rPr>
+          <w:highlight w:val="green"/>
+        </w:rPr>
         <w:t>Remember when you made an HTML list? Well, now you will populate that list using JavaScript. This way you can easily create dynamic webpages with your hands behind your back (this is not true).</w:t>
       </w:r>
     </w:p>
     <w:p>
-      <w:r>
+      <w:pPr>
+        <w:rPr>
+          <w:highlight w:val="green"/>
+        </w:rPr>
+      </w:pPr>
+      <w:r>
+        <w:rPr>
+          <w:highlight w:val="green"/>
+        </w:rPr>
         <w:t xml:space="preserve">In the HTML document, below &lt;h2&gt; </w:t>
       </w:r>
       <w:r>
-        <w:t xml:space="preserve">Task </w:t>
-      </w:r>
-      <w:r>
+        <w:rPr>
+          <w:highlight w:val="green"/>
+        </w:rPr>
+        <w:t>Task 1.</w:t>
+      </w:r>
+      <w:r>
+        <w:rPr>
+          <w:highlight w:val="green"/>
+        </w:rPr>
+        <w:t xml:space="preserve">6 &lt;/h2&gt;, you will find an empty unordered list with the id='tech'. In the JavaScript file, below /* </w:t>
+      </w:r>
+      <w:r>
+        <w:rPr>
+          <w:highlight w:val="green"/>
+        </w:rPr>
+        <w:t>Task</w:t>
+      </w:r>
+      <w:r>
+        <w:rPr>
+          <w:highlight w:val="green"/>
+        </w:rPr>
+        <w:t xml:space="preserve"> </w:t>
+      </w:r>
+      <w:r>
+        <w:rPr>
+          <w:highlight w:val="green"/>
+        </w:rPr>
         <w:t>1.</w:t>
       </w:r>
       <w:r>
-        <w:t xml:space="preserve">6 &lt;/h2&gt;, you will find an empty unordered list with the id='tech'. In the JavaScript file, below /* </w:t>
-      </w:r>
-      <w:r>
-        <w:t>Task</w:t>
-      </w:r>
-      <w:r>
-        <w:t xml:space="preserve"> </w:t>
-      </w:r>
-      <w:r>
-        <w:t>1.</w:t>
-      </w:r>
-      <w:r>
+        <w:rPr>
+          <w:highlight w:val="green"/>
+        </w:rPr>
         <w:t xml:space="preserve">6 */, you will find the array technologies. Loop through the array, and for each element, add it to that list in index.html </w:t>
       </w:r>
     </w:p>
     <w:p>
+      <w:pPr>
+        <w:rPr>
+          <w:highlight w:val="green"/>
+        </w:rPr>
+      </w:pPr>
       <w:r>
         <w:rPr>
           <w:b/>
           <w:bCs/>
+          <w:highlight w:val="green"/>
           <w:u w:val="single"/>
         </w:rPr>
         <w:t>Hint</w:t>
       </w:r>
       <w:r>
+        <w:rPr>
+          <w:highlight w:val="green"/>
+        </w:rPr>
         <w:t xml:space="preserve">: One way to solve this task is to combine each list element with the HTML tags &lt;li&gt;&lt;/li&gt;. You then </w:t>
       </w:r>
       <w:proofErr w:type="gramStart"/>
       <w:r>
+        <w:rPr>
+          <w:highlight w:val="green"/>
+        </w:rPr>
         <w:t>have to</w:t>
       </w:r>
       <w:proofErr w:type="gramEnd"/>
       <w:r>
+        <w:rPr>
+          <w:highlight w:val="green"/>
+        </w:rPr>
         <w:t xml:space="preserve"> concatenate string. In JavaScript you use the operator + to concatenate strings.</w:t>
       </w:r>
     </w:p>
     <w:p>
       <w:r>
+        <w:rPr>
+          <w:highlight w:val="green"/>
+        </w:rPr>
         <w:t xml:space="preserve">To solve this task, you can also use the JavaScript function </w:t>
       </w:r>
       <w:proofErr w:type="spellStart"/>
       <w:r>
+        <w:rPr>
+          <w:highlight w:val="green"/>
+        </w:rPr>
         <w:t>appendChild</w:t>
       </w:r>
       <w:proofErr w:type="spellEnd"/>
       <w:r>
+        <w:rPr>
+          <w:highlight w:val="green"/>
+        </w:rPr>
         <w:t xml:space="preserve">(), which you can read about </w:t>
       </w:r>
       <w:hyperlink r:id="rId5" w:history="1">
         <w:r>
           <w:rPr>
             <w:rStyle w:val="Hyperkobling"/>
+            <w:highlight w:val="green"/>
           </w:rPr>
           <w:t>here</w:t>
         </w:r>
       </w:hyperlink>
       <w:r>
+        <w:rPr>
+          <w:highlight w:val="green"/>
+        </w:rPr>
         <w:t>. The important part is to create the list dynamically.</w:t>
       </w:r>
     </w:p>
@@ -823,18 +903,42 @@
     </w:p>
     <w:p>
       <w:r>
-        <w:t>The HTML page should consist of a title, one button for adding tasks, a correlating input field, an output element, and a list where the tasks are presented. Make sure to add IDs on the appropriate places.</w:t>
-      </w:r>
-    </w:p>
-    <w:p>
-      <w:r>
+        <w:rPr>
+          <w:highlight w:val="green"/>
+        </w:rPr>
+        <w:t>The HTML page should consist of a title, one button for adding tasks, a correlating input field,</w:t>
+      </w:r>
+      <w:r>
+        <w:t xml:space="preserve"> an output element, </w:t>
+      </w:r>
+      <w:r>
+        <w:rPr>
+          <w:highlight w:val="green"/>
+        </w:rPr>
+        <w:t>and a list where the tasks are presented. Make sure to add IDs on the appropriate places.</w:t>
+      </w:r>
+    </w:p>
+    <w:p>
+      <w:r>
+        <w:rPr>
+          <w:highlight w:val="green"/>
+        </w:rPr>
         <w:t>When the user enters the page, the input field shall automatically get the focus.</w:t>
       </w:r>
       <w:r>
+        <w:rPr>
+          <w:highlight w:val="green"/>
+        </w:rPr>
         <w:t xml:space="preserve"> </w:t>
       </w:r>
       <w:r>
-        <w:t xml:space="preserve">Connect your HTML page with the JavaScript file. </w:t>
+        <w:rPr>
+          <w:highlight w:val="green"/>
+        </w:rPr>
+        <w:t>Connect your HTML page with the JavaScript file.</w:t>
+      </w:r>
+      <w:r>
+        <w:t xml:space="preserve"> </w:t>
       </w:r>
     </w:p>
     <w:p>

</xml_diff>